<commit_message>
:sparkles: update complete summary
</commit_message>
<xml_diff>
--- a/summary/Summary_Computational_Biology.docx
+++ b/summary/Summary_Computational_Biology.docx
@@ -94,6 +94,24 @@
         </w:rPr>
         <w:t>Lecture 8, go over independent contrast again.</w:t>
       </w:r>
+    </w:p>
+    <w:p>
+      <w:pPr>
+        <w:tabs>
+          <w:tab w:val="left" w:pos="6338"/>
+        </w:tabs>
+        <w:rPr>
+          <w:lang w:val="en-US"/>
+        </w:rPr>
+      </w:pPr>
+      <w:r>
+        <w:rPr>
+          <w:lang w:val="en-US"/>
+        </w:rPr>
+        <w:t>Lecture 13, go over questions</w:t>
+      </w:r>
+      <w:bookmarkStart w:id="0" w:name="_GoBack"/>
+      <w:bookmarkEnd w:id="0"/>
     </w:p>
     <w:p>
       <w:pPr>
@@ -550,6 +568,7 @@
         </w:numPr>
       </w:pPr>
       <w:r>
+        <w:lastRenderedPageBreak/>
         <w:t>Exact method w dynamic p</w:t>
       </w:r>
       <w:r>
@@ -577,7 +596,6 @@
         </w:numPr>
       </w:pPr>
       <w:r>
-        <w:lastRenderedPageBreak/>
         <w:t>Heuristic and fast methods (e.g. BLAST)</w:t>
       </w:r>
     </w:p>
@@ -3394,7 +3412,7 @@
         </w:rPr>
         <w:t>Transitions: pyrimidines-pyrimidine &amp; purine</w:t>
       </w:r>
-      <w:bookmarkStart w:id="0" w:name="_Hlk29805616"/>
+      <w:bookmarkStart w:id="1" w:name="_Hlk29805616"/>
       <w:r>
         <w:rPr>
           <w:rFonts w:eastAsiaTheme="minorEastAsia"/>
@@ -3402,7 +3420,7 @@
         </w:rPr>
         <w:t>-purine</w:t>
       </w:r>
-      <w:bookmarkEnd w:id="0"/>
+      <w:bookmarkEnd w:id="1"/>
       <w:r>
         <w:rPr>
           <w:rFonts w:eastAsiaTheme="minorEastAsia"/>
@@ -8830,7 +8848,7 @@
             </w:rPr>
             <m:t>=</m:t>
           </m:r>
-          <w:bookmarkStart w:id="1" w:name="_Hlk29827594"/>
+          <w:bookmarkStart w:id="2" w:name="_Hlk29827594"/>
           <m:nary>
             <m:naryPr>
               <m:chr m:val="∑"/>
@@ -8906,7 +8924,7 @@
               </m:r>
             </m:e>
           </m:nary>
-          <w:bookmarkEnd w:id="1"/>
+          <w:bookmarkEnd w:id="2"/>
           <m:nary>
             <m:naryPr>
               <m:chr m:val="∑"/>
@@ -8974,7 +8992,7 @@
             </m:sub>
             <m:sup/>
             <m:e>
-              <w:bookmarkStart w:id="2" w:name="_Hlk29827951"/>
+              <w:bookmarkStart w:id="3" w:name="_Hlk29827951"/>
               <m:r>
                 <w:rPr>
                   <w:rFonts w:ascii="Cambria Math" w:eastAsiaTheme="minorEastAsia" w:hAnsi="Cambria Math"/>
@@ -9091,7 +9109,7 @@
                   </m:r>
                 </m:e>
               </m:d>
-              <w:bookmarkEnd w:id="2"/>
+              <w:bookmarkEnd w:id="3"/>
             </m:e>
           </m:nary>
         </m:oMath>
@@ -9896,7 +9914,7 @@
               </m:ctrlPr>
             </m:dPr>
             <m:e>
-              <w:bookmarkStart w:id="3" w:name="_Hlk29829191"/>
+              <w:bookmarkStart w:id="4" w:name="_Hlk29829191"/>
               <m:nary>
                 <m:naryPr>
                   <m:chr m:val="∑"/>
@@ -10017,7 +10035,7 @@
                   </m:r>
                 </m:e>
               </m:nary>
-              <w:bookmarkEnd w:id="3"/>
+              <w:bookmarkEnd w:id="4"/>
             </m:e>
           </m:d>
           <m:r>
@@ -19306,7 +19324,7 @@
                 </w:rPr>
                 <m:t>t</m:t>
               </m:r>
-              <w:bookmarkStart w:id="4" w:name="_Hlk29907253"/>
+              <w:bookmarkStart w:id="5" w:name="_Hlk29907253"/>
               <m:d>
                 <m:dPr>
                   <m:ctrlPr>
@@ -19350,7 +19368,7 @@
                   </m:f>
                 </m:e>
               </m:d>
-              <w:bookmarkEnd w:id="4"/>
+              <w:bookmarkEnd w:id="5"/>
               <m:r>
                 <w:rPr>
                   <w:rFonts w:ascii="Cambria Math" w:eastAsiaTheme="minorEastAsia" w:hAnsi="Cambria Math"/>
@@ -20040,7 +20058,7 @@
           <w:lang w:val="en-US"/>
         </w:rPr>
       </w:pPr>
-      <w:bookmarkStart w:id="5" w:name="_Hlk29914708"/>
+      <w:bookmarkStart w:id="6" w:name="_Hlk29914708"/>
       <m:oMathPara>
         <m:oMath>
           <m:r>
@@ -20344,7 +20362,7 @@
         </m:oMath>
       </m:oMathPara>
     </w:p>
-    <w:bookmarkEnd w:id="5"/>
+    <w:bookmarkEnd w:id="6"/>
     <w:p>
       <w:pPr>
         <w:rPr>
@@ -24612,7 +24630,7 @@
         </w:rPr>
         <w:t xml:space="preserve">How can </w:t>
       </w:r>
-      <w:bookmarkStart w:id="6" w:name="_Hlk29919160"/>
+      <w:bookmarkStart w:id="7" w:name="_Hlk29919160"/>
       <m:oMath>
         <m:r>
           <w:rPr>
@@ -24653,7 +24671,7 @@
           </m:e>
         </m:d>
       </m:oMath>
-      <w:bookmarkEnd w:id="6"/>
+      <w:bookmarkEnd w:id="7"/>
       <w:r>
         <w:rPr>
           <w:rFonts w:eastAsiaTheme="minorEastAsia"/>
@@ -34287,8 +34305,6 @@
         </w:rPr>
         <w:t>. Would you expect higher recombination rates to improve this?</w:t>
       </w:r>
-      <w:bookmarkStart w:id="7" w:name="_GoBack"/>
-      <w:bookmarkEnd w:id="7"/>
     </w:p>
     <w:p>
       <w:pPr>
@@ -37556,7 +37572,7 @@
 </file>
 
 <file path=customXml/itemProps1.xml><?xml version="1.0" encoding="utf-8"?>
-<ds:datastoreItem xmlns:ds="http://schemas.openxmlformats.org/officeDocument/2006/customXml" ds:itemID="{FD415ADA-25B5-456D-8960-BD1C363C81AD}">
+<ds:datastoreItem xmlns:ds="http://schemas.openxmlformats.org/officeDocument/2006/customXml" ds:itemID="{9950D20D-C213-4B0F-89AC-EF379334C562}">
   <ds:schemaRefs>
     <ds:schemaRef ds:uri="http://schemas.openxmlformats.org/officeDocument/2006/bibliography"/>
   </ds:schemaRefs>

</xml_diff>

<commit_message>
:memo: add summary updates and Raya's summary
</commit_message>
<xml_diff>
--- a/summary/Summary_Computational_Biology.docx
+++ b/summary/Summary_Computational_Biology.docx
@@ -43,21 +43,7 @@
         <w:rPr>
           <w:lang w:val="en-US"/>
         </w:rPr>
-        <w:t xml:space="preserve">Lecture 6, go over </w:t>
-      </w:r>
-      <w:proofErr w:type="spellStart"/>
-      <w:r>
-        <w:rPr>
-          <w:lang w:val="en-US"/>
-        </w:rPr>
-        <w:t>Felsenstein</w:t>
-      </w:r>
-      <w:proofErr w:type="spellEnd"/>
-      <w:r>
-        <w:rPr>
-          <w:lang w:val="en-US"/>
-        </w:rPr>
-        <w:t>, Fitch and MLE again.</w:t>
+        <w:t>Lecture 6, go over Felsenstein, Fitch and MLE again.</w:t>
       </w:r>
       <w:r>
         <w:rPr>
@@ -1140,31 +1126,7 @@
         </w:numPr>
       </w:pPr>
       <w:r>
-        <w:t>Iteratively calculate the score H(</w:t>
-      </w:r>
-      <w:proofErr w:type="spellStart"/>
-      <w:r>
-        <w:t>i,j</w:t>
-      </w:r>
-      <w:proofErr w:type="spellEnd"/>
-      <w:r>
-        <w:t xml:space="preserve">) of the optimal alignment with ai and </w:t>
-      </w:r>
-      <w:proofErr w:type="spellStart"/>
-      <w:r>
-        <w:t>bj</w:t>
-      </w:r>
-      <w:proofErr w:type="spellEnd"/>
-      <w:r>
-        <w:t xml:space="preserve"> at the end of the field (</w:t>
-      </w:r>
-      <w:proofErr w:type="spellStart"/>
-      <w:r>
-        <w:t>i,j</w:t>
-      </w:r>
-      <w:proofErr w:type="spellEnd"/>
-      <w:r>
-        <w:t>) and keep track from where the optimal alignment comes</w:t>
+        <w:t>Iteratively calculate the score H(i,j) of the optimal alignment with ai and bj at the end of the field (i,j) and keep track from where the optimal alignment comes</w:t>
       </w:r>
       <w:r>
         <w:t xml:space="preserve"> according to:</w:t>
@@ -1221,15 +1183,7 @@
         <w:pStyle w:val="ListParagraph"/>
       </w:pPr>
       <w:r>
-        <w:t>s(</w:t>
-      </w:r>
-      <w:proofErr w:type="spellStart"/>
-      <w:r>
-        <w:t>i,j</w:t>
-      </w:r>
-      <w:proofErr w:type="spellEnd"/>
-      <w:r>
-        <w:t>)=3 if ai=bi</w:t>
+        <w:t>s(i,j)=3 if ai=bi</w:t>
       </w:r>
     </w:p>
     <w:p>
@@ -1237,19 +1191,7 @@
         <w:pStyle w:val="ListParagraph"/>
       </w:pPr>
       <w:r>
-        <w:t>s(</w:t>
-      </w:r>
-      <w:proofErr w:type="spellStart"/>
-      <w:r>
-        <w:t>i,j</w:t>
-      </w:r>
-      <w:proofErr w:type="spellEnd"/>
-      <w:r>
-        <w:t xml:space="preserve">)=-1 if </w:t>
-      </w:r>
-      <w:proofErr w:type="spellStart"/>
-      <w:r>
-        <w:t>ai</w:t>
+        <w:t>s(i,j)=-1 if ai</w:t>
       </w:r>
       <w:r>
         <w:rPr>
@@ -1260,7 +1202,6 @@
       <w:r>
         <w:t>bi</w:t>
       </w:r>
-      <w:proofErr w:type="spellEnd"/>
     </w:p>
     <w:p>
       <w:pPr>
@@ -1312,15 +1253,7 @@
         <w:t>Fast w.r.t. brute force sear</w:t>
       </w:r>
       <w:r>
-        <w:t>ch -&gt; O(</w:t>
-      </w:r>
-      <w:proofErr w:type="spellStart"/>
-      <w:r>
-        <w:t>mn</w:t>
-      </w:r>
-      <w:proofErr w:type="spellEnd"/>
-      <w:r>
-        <w:t>)</w:t>
+        <w:t>ch -&gt; O(mn)</w:t>
       </w:r>
     </w:p>
     <w:p>
@@ -1494,15 +1427,7 @@
         <w:t>bottom right field</w:t>
       </w:r>
       <w:r>
-        <w:t xml:space="preserve"> (</w:t>
-      </w:r>
-      <w:proofErr w:type="spellStart"/>
-      <w:r>
-        <w:t>m,n</w:t>
-      </w:r>
-      <w:proofErr w:type="spellEnd"/>
-      <w:r>
-        <w:t xml:space="preserve">) and follow until the </w:t>
+        <w:t xml:space="preserve"> (m,n) and follow until the </w:t>
       </w:r>
       <w:r>
         <w:rPr>
@@ -1974,11 +1899,7 @@
         <w:t>dimensions</w:t>
       </w:r>
       <w:r>
-        <w:t xml:space="preserve"> (!: extremely slow, k sequences of length m requires </w:t>
-      </w:r>
-      <w:proofErr w:type="spellStart"/>
-      <w:r>
-        <w:t>m</w:t>
+        <w:t xml:space="preserve"> (!: extremely slow, k sequences of length m requires m</w:t>
       </w:r>
       <w:r>
         <w:rPr>
@@ -1986,7 +1907,6 @@
         </w:rPr>
         <w:t>k</w:t>
       </w:r>
-      <w:proofErr w:type="spellEnd"/>
       <w:r>
         <w:t xml:space="preserve"> steps)</w:t>
       </w:r>
@@ -2006,15 +1926,7 @@
         <w:t>Other dynamic programming based approaches</w:t>
       </w:r>
       <w:r>
-        <w:t xml:space="preserve">: </w:t>
-      </w:r>
-      <w:proofErr w:type="spellStart"/>
-      <w:r>
-        <w:t>ClustalW</w:t>
-      </w:r>
-      <w:proofErr w:type="spellEnd"/>
-      <w:r>
-        <w:t>, Muscle, Malign</w:t>
+        <w:t>: ClustalW, Muscle, Malign</w:t>
       </w:r>
       <w:r>
         <w:t>.</w:t>
@@ -4294,21 +4206,7 @@
         <w:rPr>
           <w:rFonts w:eastAsiaTheme="minorEastAsia"/>
         </w:rPr>
-        <w:t xml:space="preserve"> memoryless: a nucleotide substitution </w:t>
-      </w:r>
-      <w:proofErr w:type="spellStart"/>
-      <w:r>
-        <w:rPr>
-          <w:rFonts w:eastAsiaTheme="minorEastAsia"/>
-        </w:rPr>
-        <w:t>happends</w:t>
-      </w:r>
-      <w:proofErr w:type="spellEnd"/>
-      <w:r>
-        <w:rPr>
-          <w:rFonts w:eastAsiaTheme="minorEastAsia"/>
-        </w:rPr>
-        <w:t xml:space="preserve"> independently from the substitution history at this site.</w:t>
+        <w:t xml:space="preserve"> memoryless: a nucleotide substitution happends independently from the substitution history at this site.</w:t>
       </w:r>
     </w:p>
     <w:p>
@@ -4328,40 +4226,15 @@
           <w:rFonts w:eastAsiaTheme="minorEastAsia"/>
           <w:lang w:val="fr-FR"/>
         </w:rPr>
-        <w:t xml:space="preserve">Substitution rate matrix </w:t>
-      </w:r>
-      <w:proofErr w:type="spellStart"/>
+        <w:t>Substitution rate matrix defines t</w:t>
+      </w:r>
       <w:r>
         <w:rPr>
           <w:rFonts w:eastAsiaTheme="minorEastAsia"/>
           <w:lang w:val="fr-FR"/>
         </w:rPr>
-        <w:t>defines</w:t>
-      </w:r>
-      <w:proofErr w:type="spellEnd"/>
-      <w:r>
-        <w:rPr>
-          <w:rFonts w:eastAsiaTheme="minorEastAsia"/>
-          <w:lang w:val="fr-FR"/>
-        </w:rPr>
-        <w:t xml:space="preserve"> t</w:t>
-      </w:r>
-      <w:r>
-        <w:rPr>
-          <w:rFonts w:eastAsiaTheme="minorEastAsia"/>
-          <w:lang w:val="fr-FR"/>
-        </w:rPr>
-        <w:t xml:space="preserve">he transition </w:t>
-      </w:r>
-      <w:proofErr w:type="spellStart"/>
-      <w:r>
-        <w:rPr>
-          <w:rFonts w:eastAsiaTheme="minorEastAsia"/>
-          <w:lang w:val="fr-FR"/>
-        </w:rPr>
-        <w:t>probabilities</w:t>
-      </w:r>
-      <w:proofErr w:type="spellEnd"/>
+        <w:t>he transition probabilities</w:t>
+      </w:r>
     </w:p>
     <w:p>
       <w:pPr>
@@ -4484,21 +4357,12 @@
           <w:lang w:val="fr-FR"/>
         </w:rPr>
       </w:pPr>
-      <w:proofErr w:type="spellStart"/>
       <w:r>
         <w:rPr>
           <w:rFonts w:eastAsiaTheme="minorEastAsia"/>
           <w:lang w:val="fr-FR"/>
         </w:rPr>
-        <w:t>Tranversions</w:t>
-      </w:r>
-      <w:proofErr w:type="spellEnd"/>
-      <w:r>
-        <w:rPr>
-          <w:rFonts w:eastAsiaTheme="minorEastAsia"/>
-          <w:lang w:val="fr-FR"/>
-        </w:rPr>
-        <w:t>: pyrimidines-purine &amp; purine-pyrimidine</w:t>
+        <w:t>Tranversions: pyrimidines-purine &amp; purine-pyrimidine</w:t>
       </w:r>
       <w:r>
         <w:rPr>
@@ -5204,13 +5068,8 @@
           <w:numId w:val="8"/>
         </w:numPr>
       </w:pPr>
-      <w:proofErr w:type="spellStart"/>
-      <w:r>
-        <w:t>Substract</w:t>
-      </w:r>
-      <w:proofErr w:type="spellEnd"/>
-      <w:r>
-        <w:t xml:space="preserve"> 0.5chi^2_(k,5%)</w:t>
+      <w:r>
+        <w:t>Substract 0.5chi^2_(k,5%)</w:t>
       </w:r>
     </w:p>
     <w:p>
@@ -5237,35 +5096,7 @@
         <w:rPr>
           <w:lang w:val="it-IT"/>
         </w:rPr>
-        <w:t>l(</w:t>
-      </w:r>
-      <w:proofErr w:type="spellStart"/>
-      <w:r>
-        <w:rPr>
-          <w:lang w:val="it-IT"/>
-        </w:rPr>
-        <w:t>theta;x</w:t>
-      </w:r>
-      <w:proofErr w:type="spellEnd"/>
-      <w:r>
-        <w:rPr>
-          <w:lang w:val="it-IT"/>
-        </w:rPr>
-        <w:t xml:space="preserve">)=l(theta </w:t>
-      </w:r>
-      <w:proofErr w:type="spellStart"/>
-      <w:r>
-        <w:rPr>
-          <w:lang w:val="it-IT"/>
-        </w:rPr>
-        <w:t>hat;x</w:t>
-      </w:r>
-      <w:proofErr w:type="spellEnd"/>
-      <w:r>
-        <w:rPr>
-          <w:lang w:val="it-IT"/>
-        </w:rPr>
-        <w:t>)-0,5chi</w:t>
+        <w:t>l(theta;x)=l(theta hat;x)-0,5chi</w:t>
       </w:r>
       <w:r>
         <w:rPr>
@@ -7089,7 +6920,6 @@
       </w:r>
     </w:p>
     <w:p>
-      <w:proofErr w:type="spellStart"/>
       <w:r>
         <w:t>d</w:t>
       </w:r>
@@ -7099,7 +6929,6 @@
         </w:rPr>
         <w:t>N</w:t>
       </w:r>
-      <w:proofErr w:type="spellEnd"/>
       <w:r>
         <w:t>: distance at nonsynonymous codon positions</w:t>
       </w:r>
@@ -7350,7 +7179,6 @@
       </w:r>
     </w:p>
     <w:p>
-      <w:proofErr w:type="spellStart"/>
       <w:r>
         <w:t>d</w:t>
       </w:r>
@@ -7358,29 +7186,17 @@
         <w:rPr>
           <w:vertAlign w:val="subscript"/>
         </w:rPr>
-        <w:t>N</w:t>
-      </w:r>
-      <w:proofErr w:type="spellEnd"/>
+        <w:t>N/</w:t>
+      </w:r>
+      <w:r>
+        <w:t xml:space="preserve"> d</w:t>
+      </w:r>
       <w:r>
         <w:rPr>
           <w:vertAlign w:val="subscript"/>
         </w:rPr>
-        <w:t>/</w:t>
-      </w:r>
-      <w:r>
-        <w:t xml:space="preserve"> </w:t>
-      </w:r>
-      <w:proofErr w:type="spellStart"/>
-      <w:r>
-        <w:t>d</w:t>
-      </w:r>
-      <w:r>
-        <w:rPr>
-          <w:vertAlign w:val="subscript"/>
-        </w:rPr>
         <w:t>S</w:t>
       </w:r>
-      <w:proofErr w:type="spellEnd"/>
       <w:r>
         <w:t>&lt;1: nonsynonymous mutation occur less freq</w:t>
       </w:r>
@@ -7389,7 +7205,6 @@
       </w:r>
     </w:p>
     <w:p>
-      <w:proofErr w:type="spellStart"/>
       <w:r>
         <w:lastRenderedPageBreak/>
         <w:t>d</w:t>
@@ -7398,29 +7213,17 @@
         <w:rPr>
           <w:vertAlign w:val="subscript"/>
         </w:rPr>
-        <w:t>N</w:t>
-      </w:r>
-      <w:proofErr w:type="spellEnd"/>
+        <w:t>N/</w:t>
+      </w:r>
+      <w:r>
+        <w:t xml:space="preserve"> d</w:t>
+      </w:r>
       <w:r>
         <w:rPr>
           <w:vertAlign w:val="subscript"/>
         </w:rPr>
-        <w:t>/</w:t>
-      </w:r>
-      <w:r>
-        <w:t xml:space="preserve"> </w:t>
-      </w:r>
-      <w:proofErr w:type="spellStart"/>
-      <w:r>
-        <w:t>d</w:t>
-      </w:r>
-      <w:r>
-        <w:rPr>
-          <w:vertAlign w:val="subscript"/>
-        </w:rPr>
         <w:t>S</w:t>
       </w:r>
-      <w:proofErr w:type="spellEnd"/>
       <w:r>
         <w:t>&gt;</w:t>
       </w:r>
@@ -7583,15 +7386,7 @@
     </w:p>
     <w:p>
       <w:r>
-        <w:t xml:space="preserve">It’s an unrooted tree in which one branch is </w:t>
-      </w:r>
-      <w:proofErr w:type="spellStart"/>
-      <w:r>
-        <w:t>devided</w:t>
-      </w:r>
-      <w:proofErr w:type="spellEnd"/>
-      <w:r>
-        <w:t xml:space="preserve"> by a new node (root)</w:t>
+        <w:t>It’s an unrooted tree in which one branch is devided by a new node (root)</w:t>
       </w:r>
     </w:p>
     <w:p>
@@ -7716,21 +7511,7 @@
         <w:rPr>
           <w:b/>
         </w:rPr>
-        <w:t xml:space="preserve">What is an </w:t>
-      </w:r>
-      <w:proofErr w:type="spellStart"/>
-      <w:r>
-        <w:rPr>
-          <w:b/>
-        </w:rPr>
-        <w:t>ultrametric</w:t>
-      </w:r>
-      <w:proofErr w:type="spellEnd"/>
-      <w:r>
-        <w:rPr>
-          <w:b/>
-        </w:rPr>
-        <w:t xml:space="preserve"> tree?</w:t>
+        <w:t>What is an ultrametric tree?</w:t>
       </w:r>
     </w:p>
     <w:p>
@@ -7777,19 +7558,11 @@
         </w:rPr>
         <w:t xml:space="preserve">rooted </w:t>
       </w:r>
-      <w:proofErr w:type="spellStart"/>
-      <w:r>
-        <w:rPr>
-          <w:b/>
-        </w:rPr>
-        <w:t>Newick</w:t>
-      </w:r>
-      <w:proofErr w:type="spellEnd"/>
-      <w:r>
-        <w:rPr>
-          <w:b/>
-        </w:rPr>
-        <w:t xml:space="preserve"> tree be constructed?</w:t>
+      <w:r>
+        <w:rPr>
+          <w:b/>
+        </w:rPr>
+        <w:t>Newick tree be constructed?</w:t>
       </w:r>
     </w:p>
     <w:p>
@@ -7818,23 +7591,7 @@
         </w:numPr>
       </w:pPr>
       <w:r>
-        <w:t xml:space="preserve">Replace the two tips by the new tip C: </w:t>
-      </w:r>
-      <w:proofErr w:type="spellStart"/>
-      <w:r>
-        <w:t>tx</w:t>
-      </w:r>
-      <w:proofErr w:type="spellEnd"/>
-      <w:r>
-        <w:t xml:space="preserve">, D:tD where </w:t>
-      </w:r>
-      <w:proofErr w:type="spellStart"/>
-      <w:r>
-        <w:t>tx</w:t>
-      </w:r>
-      <w:proofErr w:type="spellEnd"/>
-      <w:r>
-        <w:t xml:space="preserve"> is the length of the branch ancestral to the node X</w:t>
+        <w:t>Replace the two tips by the new tip C: tx, D:tD where tx is the length of the branch ancestral to the node X</w:t>
       </w:r>
       <w:r>
         <w:t>.</w:t>
@@ -7862,21 +7619,7 @@
         <w:rPr>
           <w:b/>
         </w:rPr>
-        <w:t xml:space="preserve">How can an unrooted </w:t>
-      </w:r>
-      <w:proofErr w:type="spellStart"/>
-      <w:r>
-        <w:rPr>
-          <w:b/>
-        </w:rPr>
-        <w:t>Newick</w:t>
-      </w:r>
-      <w:proofErr w:type="spellEnd"/>
-      <w:r>
-        <w:rPr>
-          <w:b/>
-        </w:rPr>
-        <w:t xml:space="preserve"> tree be constructed?</w:t>
+        <w:t>How can an unrooted Newick tree be constructed?</w:t>
       </w:r>
     </w:p>
     <w:p>
@@ -7912,55 +7655,25 @@
         </w:numPr>
       </w:pPr>
       <w:r>
-        <w:t>Connect the three last tips X, Y, Z to (</w:t>
-      </w:r>
-      <w:proofErr w:type="spellStart"/>
-      <w:r>
-        <w:t>X:tx</w:t>
-      </w:r>
-      <w:proofErr w:type="spellEnd"/>
-      <w:r>
-        <w:t>, Y:ty, Z:tz)</w:t>
-      </w:r>
-    </w:p>
-    <w:p>
-      <w:pPr>
-        <w:rPr>
-          <w:b/>
-        </w:rPr>
-      </w:pPr>
-      <w:r>
-        <w:rPr>
-          <w:b/>
-        </w:rPr>
-        <w:t xml:space="preserve">What properties does a </w:t>
-      </w:r>
-      <w:proofErr w:type="spellStart"/>
-      <w:r>
-        <w:rPr>
-          <w:b/>
-        </w:rPr>
-        <w:t>Newick</w:t>
-      </w:r>
-      <w:proofErr w:type="spellEnd"/>
-      <w:r>
-        <w:rPr>
-          <w:b/>
-        </w:rPr>
-        <w:t xml:space="preserve"> tree have?</w:t>
-      </w:r>
-    </w:p>
-    <w:p>
-      <w:r>
-        <w:t xml:space="preserve">Each tree does not have a unique </w:t>
-      </w:r>
-      <w:proofErr w:type="spellStart"/>
-      <w:r>
-        <w:t>Newick</w:t>
-      </w:r>
-      <w:proofErr w:type="spellEnd"/>
-      <w:r>
-        <w:t xml:space="preserve"> representation.</w:t>
+        <w:t>Connect the three last tips X, Y, Z to (X:tx, Y:ty, Z:tz)</w:t>
+      </w:r>
+    </w:p>
+    <w:p>
+      <w:pPr>
+        <w:rPr>
+          <w:b/>
+        </w:rPr>
+      </w:pPr>
+      <w:r>
+        <w:rPr>
+          <w:b/>
+        </w:rPr>
+        <w:t>What properties does a Newick tree have?</w:t>
+      </w:r>
+    </w:p>
+    <w:p>
+      <w:r>
+        <w:t>Each tree does not have a unique Newick representation.</w:t>
       </w:r>
     </w:p>
     <w:p>
@@ -8151,14 +7864,12 @@
       <w:r>
         <w:t xml:space="preserve">Based on </w:t>
       </w:r>
-      <w:bookmarkStart w:id="1" w:name="_GoBack"/>
       <w:r>
         <w:rPr>
           <w:u w:val="single"/>
         </w:rPr>
         <w:t>evolutionary model</w:t>
       </w:r>
-      <w:bookmarkEnd w:id="1"/>
     </w:p>
     <w:p>
       <w:pPr>
@@ -8305,15 +8016,7 @@
     </w:p>
     <w:p>
       <w:r>
-        <w:t xml:space="preserve">Output: the </w:t>
-      </w:r>
-      <w:proofErr w:type="spellStart"/>
-      <w:r>
-        <w:t>ultrametric</w:t>
-      </w:r>
-      <w:proofErr w:type="spellEnd"/>
-      <w:r>
-        <w:t xml:space="preserve"> phylogenetic tree</w:t>
+        <w:t>Output: the ultrametric phylogenetic tree</w:t>
       </w:r>
     </w:p>
     <w:p>
@@ -8389,11 +8092,7 @@
     </w:p>
     <w:p>
       <w:r>
-        <w:t xml:space="preserve">Initialize the size of each node </w:t>
-      </w:r>
-      <w:proofErr w:type="spellStart"/>
-      <w:r>
-        <w:t>s</w:t>
+        <w:t>Initialize the size of each node s</w:t>
       </w:r>
       <w:r>
         <w:rPr>
@@ -8401,13 +8100,8 @@
         </w:rPr>
         <w:t>i</w:t>
       </w:r>
-      <w:proofErr w:type="spellEnd"/>
-      <w:r>
-        <w:t xml:space="preserve"> as </w:t>
-      </w:r>
-      <w:proofErr w:type="spellStart"/>
-      <w:r>
-        <w:t>n</w:t>
+      <w:r>
+        <w:t xml:space="preserve"> as n</w:t>
       </w:r>
       <w:r>
         <w:rPr>
@@ -8415,7 +8109,6 @@
         </w:rPr>
         <w:t>i</w:t>
       </w:r>
-      <w:proofErr w:type="spellEnd"/>
       <w:r>
         <w:t>=1.</w:t>
       </w:r>
@@ -8434,11 +8127,7 @@
         </w:numPr>
       </w:pPr>
       <w:r>
-        <w:t xml:space="preserve">Choose nodes </w:t>
-      </w:r>
-      <w:proofErr w:type="spellStart"/>
-      <w:r>
-        <w:t>s</w:t>
+        <w:t>Choose nodes s</w:t>
       </w:r>
       <w:r>
         <w:rPr>
@@ -8446,13 +8135,8 @@
         </w:rPr>
         <w:t>i</w:t>
       </w:r>
-      <w:proofErr w:type="spellEnd"/>
-      <w:r>
-        <w:t xml:space="preserve"> and </w:t>
-      </w:r>
-      <w:proofErr w:type="spellStart"/>
-      <w:r>
-        <w:t>s</w:t>
+      <w:r>
+        <w:t xml:space="preserve"> and s</w:t>
       </w:r>
       <w:r>
         <w:rPr>
@@ -8460,13 +8144,8 @@
         </w:rPr>
         <w:t>j</w:t>
       </w:r>
-      <w:proofErr w:type="spellEnd"/>
-      <w:r>
-        <w:t xml:space="preserve"> such that d(</w:t>
-      </w:r>
-      <w:proofErr w:type="spellStart"/>
-      <w:r>
-        <w:t>s</w:t>
+      <w:r>
+        <w:t xml:space="preserve"> such that d(s</w:t>
       </w:r>
       <w:r>
         <w:rPr>
@@ -8483,7 +8162,6 @@
         </w:rPr>
         <w:t>j</w:t>
       </w:r>
-      <w:proofErr w:type="spellEnd"/>
       <w:r>
         <w:t xml:space="preserve">) is the smallest entry in the distance matrix, in case </w:t>
       </w:r>
@@ -8501,9 +8179,65 @@
         <w:jc w:val="both"/>
       </w:pPr>
       <w:r>
-        <w:t xml:space="preserve">Coalesce </w:t>
-      </w:r>
-      <w:proofErr w:type="spellStart"/>
+        <w:t>Coalesce s</w:t>
+      </w:r>
+      <w:r>
+        <w:rPr>
+          <w:vertAlign w:val="subscript"/>
+        </w:rPr>
+        <w:t>i</w:t>
+      </w:r>
+      <w:r>
+        <w:t xml:space="preserve"> and s</w:t>
+      </w:r>
+      <w:r>
+        <w:rPr>
+          <w:vertAlign w:val="subscript"/>
+        </w:rPr>
+        <w:t>j</w:t>
+      </w:r>
+      <w:r>
+        <w:t xml:space="preserve"> to node s</w:t>
+      </w:r>
+      <w:r>
+        <w:rPr>
+          <w:vertAlign w:val="subscript"/>
+        </w:rPr>
+        <w:t>ij</w:t>
+      </w:r>
+      <w:r>
+        <w:t xml:space="preserve"> with size n</w:t>
+      </w:r>
+      <w:r>
+        <w:rPr>
+          <w:vertAlign w:val="subscript"/>
+        </w:rPr>
+        <w:t>i,j</w:t>
+      </w:r>
+      <w:r>
+        <w:t>=n</w:t>
+      </w:r>
+      <w:r>
+        <w:rPr>
+          <w:vertAlign w:val="subscript"/>
+        </w:rPr>
+        <w:t>i</w:t>
+      </w:r>
+      <w:r>
+        <w:t>+n</w:t>
+      </w:r>
+      <w:r>
+        <w:rPr>
+          <w:vertAlign w:val="subscript"/>
+        </w:rPr>
+        <w:t>j</w:t>
+      </w:r>
+      <w:r>
+        <w:t>.</w:t>
+      </w:r>
+      <w:r>
+        <w:t xml:space="preserve"> The branch length between </w:t>
+      </w:r>
       <w:r>
         <w:t>s</w:t>
       </w:r>
@@ -8513,11 +8247,9 @@
         </w:rPr>
         <w:t>i</w:t>
       </w:r>
-      <w:proofErr w:type="spellEnd"/>
-      <w:r>
-        <w:t xml:space="preserve"> and </w:t>
-      </w:r>
-      <w:proofErr w:type="spellStart"/>
+      <w:r>
+        <w:t xml:space="preserve"> , </w:t>
+      </w:r>
       <w:r>
         <w:t>s</w:t>
       </w:r>
@@ -8525,13 +8257,29 @@
         <w:rPr>
           <w:vertAlign w:val="subscript"/>
         </w:rPr>
+        <w:t>i</w:t>
+      </w:r>
+      <w:r>
+        <w:rPr>
+          <w:vertAlign w:val="subscript"/>
+        </w:rPr>
+        <w:t>,j</w:t>
+      </w:r>
+      <w:r>
+        <w:t xml:space="preserve"> and between </w:t>
+      </w:r>
+      <w:r>
+        <w:t>s</w:t>
+      </w:r>
+      <w:r>
+        <w:rPr>
+          <w:vertAlign w:val="subscript"/>
+        </w:rPr>
         <w:t>j</w:t>
       </w:r>
-      <w:proofErr w:type="spellEnd"/>
-      <w:r>
-        <w:t xml:space="preserve"> to node </w:t>
-      </w:r>
-      <w:proofErr w:type="spellStart"/>
+      <w:r>
+        <w:t xml:space="preserve"> , </w:t>
+      </w:r>
       <w:r>
         <w:t>s</w:t>
       </w:r>
@@ -8539,29 +8287,19 @@
         <w:rPr>
           <w:vertAlign w:val="subscript"/>
         </w:rPr>
-        <w:t>ij</w:t>
-      </w:r>
-      <w:proofErr w:type="spellEnd"/>
-      <w:r>
-        <w:t xml:space="preserve"> with size </w:t>
-      </w:r>
-      <w:proofErr w:type="spellStart"/>
-      <w:r>
-        <w:t>n</w:t>
+        <w:t>i</w:t>
       </w:r>
       <w:r>
         <w:rPr>
           <w:vertAlign w:val="subscript"/>
         </w:rPr>
-        <w:t>i,j</w:t>
-      </w:r>
-      <w:proofErr w:type="spellEnd"/>
-      <w:r>
-        <w:t>=</w:t>
-      </w:r>
-      <w:proofErr w:type="spellStart"/>
-      <w:r>
-        <w:t>n</w:t>
+        <w:t xml:space="preserve">,j </w:t>
+      </w:r>
+      <w:r>
+        <w:t xml:space="preserve">is chosen such that all tips descending from </w:t>
+      </w:r>
+      <w:r>
+        <w:t>s</w:t>
       </w:r>
       <w:r>
         <w:rPr>
@@ -8570,22 +8308,38 @@
         <w:t>i</w:t>
       </w:r>
       <w:r>
-        <w:t>+n</w:t>
-      </w:r>
-      <w:r>
         <w:rPr>
           <w:vertAlign w:val="subscript"/>
         </w:rPr>
+        <w:t xml:space="preserve">,j </w:t>
+      </w:r>
+      <w:r>
+        <w:t>have the same distance</w:t>
+      </w:r>
+      <w:r>
+        <w:t xml:space="preserve"> </w:t>
+      </w:r>
+      <w:r>
+        <w:t>d(s</w:t>
+      </w:r>
+      <w:r>
+        <w:rPr>
+          <w:vertAlign w:val="subscript"/>
+        </w:rPr>
+        <w:t>i</w:t>
+      </w:r>
+      <w:r>
+        <w:t>,s</w:t>
+      </w:r>
+      <w:r>
+        <w:rPr>
+          <w:vertAlign w:val="subscript"/>
+        </w:rPr>
         <w:t>j</w:t>
       </w:r>
-      <w:proofErr w:type="spellEnd"/>
-      <w:r>
-        <w:t>.</w:t>
-      </w:r>
-      <w:r>
-        <w:t xml:space="preserve"> The branch length between </w:t>
-      </w:r>
-      <w:proofErr w:type="spellStart"/>
+      <w:r>
+        <w:t xml:space="preserve">)/2 so </w:t>
+      </w:r>
       <w:r>
         <w:t>s</w:t>
       </w:r>
@@ -8595,142 +8349,12 @@
         </w:rPr>
         <w:t>i</w:t>
       </w:r>
-      <w:proofErr w:type="spellEnd"/>
-      <w:r>
-        <w:t xml:space="preserve"> , </w:t>
-      </w:r>
-      <w:proofErr w:type="spellStart"/>
-      <w:r>
-        <w:t>s</w:t>
-      </w:r>
       <w:r>
         <w:rPr>
           <w:vertAlign w:val="subscript"/>
         </w:rPr>
-        <w:t>i</w:t>
-      </w:r>
-      <w:r>
-        <w:rPr>
-          <w:vertAlign w:val="subscript"/>
-        </w:rPr>
         <w:t>,j</w:t>
       </w:r>
-      <w:proofErr w:type="spellEnd"/>
-      <w:r>
-        <w:t xml:space="preserve"> and between </w:t>
-      </w:r>
-      <w:proofErr w:type="spellStart"/>
-      <w:r>
-        <w:t>s</w:t>
-      </w:r>
-      <w:r>
-        <w:rPr>
-          <w:vertAlign w:val="subscript"/>
-        </w:rPr>
-        <w:t>j</w:t>
-      </w:r>
-      <w:proofErr w:type="spellEnd"/>
-      <w:r>
-        <w:t xml:space="preserve"> , </w:t>
-      </w:r>
-      <w:proofErr w:type="spellStart"/>
-      <w:r>
-        <w:t>s</w:t>
-      </w:r>
-      <w:r>
-        <w:rPr>
-          <w:vertAlign w:val="subscript"/>
-        </w:rPr>
-        <w:t>i</w:t>
-      </w:r>
-      <w:r>
-        <w:rPr>
-          <w:vertAlign w:val="subscript"/>
-        </w:rPr>
-        <w:t>,j</w:t>
-      </w:r>
-      <w:proofErr w:type="spellEnd"/>
-      <w:r>
-        <w:rPr>
-          <w:vertAlign w:val="subscript"/>
-        </w:rPr>
-        <w:t xml:space="preserve"> </w:t>
-      </w:r>
-      <w:r>
-        <w:t xml:space="preserve">is chosen such that all tips descending from </w:t>
-      </w:r>
-      <w:proofErr w:type="spellStart"/>
-      <w:r>
-        <w:t>s</w:t>
-      </w:r>
-      <w:r>
-        <w:rPr>
-          <w:vertAlign w:val="subscript"/>
-        </w:rPr>
-        <w:t>i</w:t>
-      </w:r>
-      <w:r>
-        <w:rPr>
-          <w:vertAlign w:val="subscript"/>
-        </w:rPr>
-        <w:t>,j</w:t>
-      </w:r>
-      <w:proofErr w:type="spellEnd"/>
-      <w:r>
-        <w:rPr>
-          <w:vertAlign w:val="subscript"/>
-        </w:rPr>
-        <w:t xml:space="preserve"> </w:t>
-      </w:r>
-      <w:r>
-        <w:t>have the same distance</w:t>
-      </w:r>
-      <w:r>
-        <w:t xml:space="preserve"> </w:t>
-      </w:r>
-      <w:r>
-        <w:t>d(</w:t>
-      </w:r>
-      <w:proofErr w:type="spellStart"/>
-      <w:r>
-        <w:t>s</w:t>
-      </w:r>
-      <w:r>
-        <w:rPr>
-          <w:vertAlign w:val="subscript"/>
-        </w:rPr>
-        <w:t>i</w:t>
-      </w:r>
-      <w:r>
-        <w:t>,s</w:t>
-      </w:r>
-      <w:r>
-        <w:rPr>
-          <w:vertAlign w:val="subscript"/>
-        </w:rPr>
-        <w:t>j</w:t>
-      </w:r>
-      <w:proofErr w:type="spellEnd"/>
-      <w:r>
-        <w:t xml:space="preserve">)/2 so </w:t>
-      </w:r>
-      <w:proofErr w:type="spellStart"/>
-      <w:r>
-        <w:t>s</w:t>
-      </w:r>
-      <w:r>
-        <w:rPr>
-          <w:vertAlign w:val="subscript"/>
-        </w:rPr>
-        <w:t>i</w:t>
-      </w:r>
-      <w:r>
-        <w:rPr>
-          <w:vertAlign w:val="subscript"/>
-        </w:rPr>
-        <w:t>,j</w:t>
-      </w:r>
-      <w:proofErr w:type="spellEnd"/>
     </w:p>
     <w:p>
       <w:pPr>
@@ -8744,7 +8368,6 @@
       <w:r>
         <w:t xml:space="preserve">If the distance matrix includes more than 2 nodes, include </w:t>
       </w:r>
-      <w:proofErr w:type="spellStart"/>
       <w:r>
         <w:t>s</w:t>
       </w:r>
@@ -8760,7 +8383,6 @@
         </w:rPr>
         <w:t>,j</w:t>
       </w:r>
-      <w:proofErr w:type="spellEnd"/>
       <w:r>
         <w:t xml:space="preserve"> into the distance matrix with </w:t>
       </w:r>
@@ -9598,11 +9220,7 @@
         <w:t>Where D is the between sequence distance matrix, d the tree distance matrix for the proposed tree and w weights.</w:t>
       </w:r>
       <w:r>
-        <w:t xml:space="preserve"> It can be a matrix of 1 or inverse proportional to </w:t>
-      </w:r>
-      <w:proofErr w:type="spellStart"/>
-      <w:r>
-        <w:t>D</w:t>
+        <w:t xml:space="preserve"> It can be a matrix of 1 or inverse proportional to D</w:t>
       </w:r>
       <w:r>
         <w:rPr>
@@ -9610,7 +9228,6 @@
         </w:rPr>
         <w:t>i,j</w:t>
       </w:r>
-      <w:proofErr w:type="spellEnd"/>
       <w:r>
         <w:t>.</w:t>
       </w:r>
@@ -9877,40 +9494,17 @@
         <w:rPr>
           <w:b/>
         </w:rPr>
-        <w:t xml:space="preserve">In how many ways can you write the </w:t>
-      </w:r>
-      <w:proofErr w:type="spellStart"/>
-      <w:r>
-        <w:rPr>
-          <w:b/>
-        </w:rPr>
-        <w:t>Newick</w:t>
-      </w:r>
-      <w:proofErr w:type="spellEnd"/>
-      <w:r>
-        <w:rPr>
-          <w:b/>
-        </w:rPr>
-        <w:t xml:space="preserve"> string for a rooted tree with species A, B, C? In how many ways can you write the </w:t>
-      </w:r>
-      <w:proofErr w:type="spellStart"/>
-      <w:r>
-        <w:rPr>
-          <w:b/>
-        </w:rPr>
-        <w:t>Newick</w:t>
-      </w:r>
-      <w:proofErr w:type="spellEnd"/>
-      <w:r>
-        <w:rPr>
-          <w:b/>
-        </w:rPr>
-        <w:t xml:space="preserve"> string for a rooted tree with n species?</w:t>
-      </w:r>
-    </w:p>
-    <w:p>
-      <w:r>
-        <w:t xml:space="preserve">2, </w:t>
+        <w:t>In how many ways can you write the Newick string for a rooted tree with species A, B, C? In how many ways can you write the Newick string for a rooted tree with n species?</w:t>
+      </w:r>
+    </w:p>
+    <w:p>
+      <w:r>
+        <w:t>4</w:t>
+      </w:r>
+      <w:bookmarkStart w:id="1" w:name="_GoBack"/>
+      <w:bookmarkEnd w:id="1"/>
+      <w:r>
+        <w:t xml:space="preserve">, </w:t>
       </w:r>
       <w:r>
         <w:t>2^(</w:t>
@@ -9936,14 +9530,7 @@
           <w:b/>
         </w:rPr>
         <w:lastRenderedPageBreak/>
-        <w:t xml:space="preserve">Consider the least squares method. Why would we use weights </w:t>
-      </w:r>
-      <w:proofErr w:type="spellStart"/>
-      <w:r>
-        <w:rPr>
-          <w:b/>
-        </w:rPr>
-        <w:t>w</w:t>
+        <w:t>Consider the least squares method. Why would we use weights w</w:t>
       </w:r>
       <w:r>
         <w:rPr>
@@ -9966,7 +9553,6 @@
         </w:rPr>
         <w:t>j</w:t>
       </w:r>
-      <w:proofErr w:type="spellEnd"/>
       <w:r>
         <w:rPr>
           <w:b/>
@@ -10418,23 +10004,7 @@
         <w:t xml:space="preserve"> The probability of change in the long branch is p and the probability on the short branch is q. </w:t>
       </w:r>
       <w:r>
-        <w:t xml:space="preserve">Parsimony infers the wrong tree if </w:t>
-      </w:r>
-      <w:proofErr w:type="spellStart"/>
-      <w:r>
-        <w:t>p,q</w:t>
-      </w:r>
-      <w:proofErr w:type="spellEnd"/>
-      <w:r>
-        <w:t xml:space="preserve"> are in the </w:t>
-      </w:r>
-      <w:proofErr w:type="spellStart"/>
-      <w:r>
-        <w:t>Felsenstein</w:t>
-      </w:r>
-      <w:proofErr w:type="spellEnd"/>
-      <w:r>
-        <w:t xml:space="preserve"> zone, i.e. p</w:t>
+        <w:t>Parsimony infers the wrong tree if p,q are in the Felsenstein zone, i.e. p</w:t>
       </w:r>
       <w:r>
         <w:rPr>
@@ -10934,14 +10504,7 @@
         <w:rPr>
           <w:rFonts w:eastAsiaTheme="minorEastAsia"/>
         </w:rPr>
-        <w:t xml:space="preserve">Where </w:t>
-      </w:r>
-      <w:proofErr w:type="spellStart"/>
-      <w:r>
-        <w:rPr>
-          <w:rFonts w:eastAsiaTheme="minorEastAsia"/>
-        </w:rPr>
-        <w:t>s</w:t>
+        <w:t>Where s</w:t>
       </w:r>
       <w:r>
         <w:rPr>
@@ -10950,7 +10513,6 @@
         </w:rPr>
         <w:t>k,j</w:t>
       </w:r>
-      <w:proofErr w:type="spellEnd"/>
       <w:r>
         <w:rPr>
           <w:rFonts w:eastAsiaTheme="minorEastAsia"/>
@@ -11606,14 +11168,7 @@
         <w:rPr>
           <w:rFonts w:eastAsiaTheme="minorEastAsia"/>
         </w:rPr>
-        <w:t xml:space="preserve">, and branch length </w:t>
-      </w:r>
-      <w:proofErr w:type="spellStart"/>
-      <w:r>
-        <w:rPr>
-          <w:rFonts w:eastAsiaTheme="minorEastAsia"/>
-        </w:rPr>
-        <w:t>t</w:t>
+        <w:t>, and branch length t</w:t>
       </w:r>
       <w:r>
         <w:rPr>
@@ -11622,7 +11177,6 @@
         </w:rPr>
         <w:t>l</w:t>
       </w:r>
-      <w:proofErr w:type="spellEnd"/>
       <w:r>
         <w:rPr>
           <w:rFonts w:eastAsiaTheme="minorEastAsia"/>
@@ -12022,19 +11576,11 @@
           <w:rFonts w:eastAsiaTheme="minorEastAsia"/>
         </w:rPr>
       </w:pPr>
-      <w:proofErr w:type="spellStart"/>
-      <w:r>
-        <w:rPr>
-          <w:rFonts w:eastAsiaTheme="minorEastAsia"/>
-        </w:rPr>
-        <w:t>Felsenstein’s</w:t>
-      </w:r>
-      <w:proofErr w:type="spellEnd"/>
-      <w:r>
-        <w:rPr>
-          <w:rFonts w:eastAsiaTheme="minorEastAsia"/>
-        </w:rPr>
-        <w:t xml:space="preserve"> pruning algorithm.</w:t>
+      <w:r>
+        <w:rPr>
+          <w:rFonts w:eastAsiaTheme="minorEastAsia"/>
+        </w:rPr>
+        <w:t>Felsenstein’s pruning algorithm.</w:t>
       </w:r>
       <w:r>
         <w:rPr>
@@ -12152,21 +11698,7 @@
         <w:rPr>
           <w:rFonts w:eastAsiaTheme="minorEastAsia"/>
         </w:rPr>
-        <w:t xml:space="preserve">. Cherries are pruned recursively towards the root. Let k be a node with the descendants </w:t>
-      </w:r>
-      <w:proofErr w:type="spellStart"/>
-      <w:r>
-        <w:rPr>
-          <w:rFonts w:eastAsiaTheme="minorEastAsia"/>
-        </w:rPr>
-        <w:t>l,m</w:t>
-      </w:r>
-      <w:proofErr w:type="spellEnd"/>
-      <w:r>
-        <w:rPr>
-          <w:rFonts w:eastAsiaTheme="minorEastAsia"/>
-        </w:rPr>
-        <w:t>.</w:t>
+        <w:t>. Cherries are pruned recursively towards the root. Let k be a node with the descendants l,m.</w:t>
       </w:r>
     </w:p>
     <w:p>
@@ -12740,50 +12272,20 @@
           <w:rFonts w:eastAsiaTheme="minorEastAsia"/>
           <w:b/>
         </w:rPr>
-        <w:t xml:space="preserve">What is the runtime of </w:t>
-      </w:r>
-      <w:proofErr w:type="spellStart"/>
-      <w:r>
-        <w:rPr>
-          <w:rFonts w:eastAsiaTheme="minorEastAsia"/>
-          <w:b/>
-        </w:rPr>
-        <w:t>Felsentein’s</w:t>
-      </w:r>
-      <w:proofErr w:type="spellEnd"/>
-      <w:r>
-        <w:rPr>
-          <w:rFonts w:eastAsiaTheme="minorEastAsia"/>
-          <w:b/>
-        </w:rPr>
-        <w:t xml:space="preserve"> pruning algorithm?</w:t>
-      </w:r>
-    </w:p>
-    <w:p>
-      <w:pPr>
-        <w:rPr>
-          <w:rFonts w:eastAsiaTheme="minorEastAsia"/>
-        </w:rPr>
-      </w:pPr>
-      <w:r>
-        <w:rPr>
-          <w:rFonts w:eastAsiaTheme="minorEastAsia"/>
-        </w:rPr>
-        <w:t>O(</w:t>
-      </w:r>
-      <w:proofErr w:type="spellStart"/>
-      <w:r>
-        <w:rPr>
-          <w:rFonts w:eastAsiaTheme="minorEastAsia"/>
-        </w:rPr>
-        <w:t>mn</w:t>
-      </w:r>
-      <w:proofErr w:type="spellEnd"/>
-      <w:r>
-        <w:rPr>
-          <w:rFonts w:eastAsiaTheme="minorEastAsia"/>
-        </w:rPr>
-        <w:t>)</w:t>
+        <w:t>What is the runtime of Felsentein’s pruning algorithm?</w:t>
+      </w:r>
+    </w:p>
+    <w:p>
+      <w:pPr>
+        <w:rPr>
+          <w:rFonts w:eastAsiaTheme="minorEastAsia"/>
+        </w:rPr>
+      </w:pPr>
+      <w:r>
+        <w:rPr>
+          <w:rFonts w:eastAsiaTheme="minorEastAsia"/>
+        </w:rPr>
+        <w:t>O(mn)</w:t>
       </w:r>
       <w:r>
         <w:rPr>
@@ -12991,21 +12493,7 @@
         <w:rPr>
           <w:b/>
         </w:rPr>
-        <w:t xml:space="preserve">What is subtree pruning and </w:t>
-      </w:r>
-      <w:proofErr w:type="spellStart"/>
-      <w:r>
-        <w:rPr>
-          <w:b/>
-        </w:rPr>
-        <w:t>regrafting</w:t>
-      </w:r>
-      <w:proofErr w:type="spellEnd"/>
-      <w:r>
-        <w:rPr>
-          <w:b/>
-        </w:rPr>
-        <w:t xml:space="preserve"> (SPR)?</w:t>
+        <w:t>What is subtree pruning and regrafting (SPR)?</w:t>
       </w:r>
       <w:r>
         <w:t xml:space="preserve"> </w:t>
@@ -13186,15 +12674,7 @@
         </w:numPr>
       </w:pPr>
       <w:r>
-        <w:t xml:space="preserve">Assume the </w:t>
-      </w:r>
-      <w:proofErr w:type="spellStart"/>
-      <w:r>
-        <w:t>ata</w:t>
-      </w:r>
-      <w:proofErr w:type="spellEnd"/>
-      <w:r>
-        <w:t xml:space="preserve"> evolved under a model H0</w:t>
+        <w:t>Assume the ata evolved under a model H0</w:t>
       </w:r>
     </w:p>
     <w:p>
@@ -15073,21 +14553,7 @@
         <w:rPr>
           <w:rFonts w:eastAsiaTheme="minorEastAsia"/>
         </w:rPr>
-        <w:t xml:space="preserve">Rationale: AIC claims to pick the model with the smallest expected </w:t>
-      </w:r>
-      <w:proofErr w:type="spellStart"/>
-      <w:r>
-        <w:rPr>
-          <w:rFonts w:eastAsiaTheme="minorEastAsia"/>
-        </w:rPr>
-        <w:t>Kullback-Leibler</w:t>
-      </w:r>
-      <w:proofErr w:type="spellEnd"/>
-      <w:r>
-        <w:rPr>
-          <w:rFonts w:eastAsiaTheme="minorEastAsia"/>
-        </w:rPr>
-        <w:t xml:space="preserve"> distance to the true model.</w:t>
+        <w:t>Rationale: AIC claims to pick the model with the smallest expected Kullback-Leibler distance to the true model.</w:t>
       </w:r>
     </w:p>
     <w:p>
@@ -15802,35 +15268,7 @@
         <w:rPr>
           <w:b/>
         </w:rPr>
-        <w:t xml:space="preserve">to test whether there is a true correlation between hair </w:t>
-      </w:r>
-      <w:proofErr w:type="spellStart"/>
-      <w:r>
-        <w:rPr>
-          <w:b/>
-        </w:rPr>
-        <w:t>color</w:t>
-      </w:r>
-      <w:proofErr w:type="spellEnd"/>
-      <w:r>
-        <w:rPr>
-          <w:b/>
-        </w:rPr>
-        <w:t xml:space="preserve"> and eye </w:t>
-      </w:r>
-      <w:proofErr w:type="spellStart"/>
-      <w:r>
-        <w:rPr>
-          <w:b/>
-        </w:rPr>
-        <w:t>color</w:t>
-      </w:r>
-      <w:proofErr w:type="spellEnd"/>
-      <w:r>
-        <w:rPr>
-          <w:b/>
-        </w:rPr>
-        <w:t>?</w:t>
+        <w:t>to test whether there is a true correlation between hair color and eye color?</w:t>
       </w:r>
     </w:p>
     <w:p>
@@ -16612,37 +16050,21 @@
       <w:pPr>
         <w:pStyle w:val="Heading1"/>
       </w:pPr>
-      <w:proofErr w:type="spellStart"/>
       <w:r>
         <w:t>Phylodynamics</w:t>
       </w:r>
-      <w:proofErr w:type="spellEnd"/>
-    </w:p>
-    <w:p>
-      <w:pPr>
-        <w:rPr>
-          <w:b/>
-        </w:rPr>
-      </w:pPr>
-      <w:r>
-        <w:rPr>
-          <w:b/>
-        </w:rPr>
-        <w:t xml:space="preserve">What is the question addressed by </w:t>
-      </w:r>
-      <w:proofErr w:type="spellStart"/>
-      <w:r>
-        <w:rPr>
-          <w:b/>
-        </w:rPr>
-        <w:t>phylodynamics</w:t>
-      </w:r>
-      <w:proofErr w:type="spellEnd"/>
-      <w:r>
-        <w:rPr>
-          <w:b/>
-        </w:rPr>
-        <w:t>?</w:t>
+    </w:p>
+    <w:p>
+      <w:pPr>
+        <w:rPr>
+          <w:b/>
+        </w:rPr>
+      </w:pPr>
+      <w:r>
+        <w:rPr>
+          <w:b/>
+        </w:rPr>
+        <w:t>What is the question addressed by phylodynamics?</w:t>
       </w:r>
     </w:p>
     <w:p>
@@ -16665,21 +16087,7 @@
         <w:rPr>
           <w:b/>
         </w:rPr>
-        <w:t xml:space="preserve">What are key application of </w:t>
-      </w:r>
-      <w:proofErr w:type="spellStart"/>
-      <w:r>
-        <w:rPr>
-          <w:b/>
-        </w:rPr>
-        <w:t>phylodynamics</w:t>
-      </w:r>
-      <w:proofErr w:type="spellEnd"/>
-      <w:r>
-        <w:rPr>
-          <w:b/>
-        </w:rPr>
-        <w:t>?</w:t>
+        <w:t>What are key application of phylodynamics?</w:t>
       </w:r>
     </w:p>
     <w:p>
@@ -16800,31 +16208,12 @@
         <w:rPr>
           <w:b/>
         </w:rPr>
-        <w:t xml:space="preserve">What is </w:t>
-      </w:r>
-      <w:proofErr w:type="spellStart"/>
-      <w:r>
-        <w:rPr>
-          <w:b/>
-        </w:rPr>
-        <w:t>phylodynamics</w:t>
-      </w:r>
-      <w:proofErr w:type="spellEnd"/>
-      <w:r>
-        <w:rPr>
-          <w:b/>
-        </w:rPr>
-        <w:t>?</w:t>
-      </w:r>
-    </w:p>
-    <w:p>
-      <w:proofErr w:type="spellStart"/>
-      <w:r>
-        <w:t>Phylodynamics</w:t>
-      </w:r>
-      <w:proofErr w:type="spellEnd"/>
-      <w:r>
-        <w:t xml:space="preserve"> aims to understand and quantify the population dynamics</w:t>
+        <w:t>What is phylodynamics?</w:t>
+      </w:r>
+    </w:p>
+    <w:p>
+      <w:r>
+        <w:t>Phylodynamics aims to understand and quantify the population dynamics</w:t>
       </w:r>
       <w:r>
         <w:t xml:space="preserve"> based on a phylogenetic tree. Today we quantify birth and death dynamics given the phylogenetic tree and then also R0.</w:t>
@@ -17891,21 +17280,7 @@
         <w:rPr>
           <w:rFonts w:eastAsiaTheme="minorEastAsia"/>
         </w:rPr>
-        <w:t xml:space="preserve">In </w:t>
-      </w:r>
-      <w:proofErr w:type="spellStart"/>
-      <w:r>
-        <w:rPr>
-          <w:rFonts w:eastAsiaTheme="minorEastAsia"/>
-        </w:rPr>
-        <w:t>phylogynamic</w:t>
-      </w:r>
-      <w:proofErr w:type="spellEnd"/>
-      <w:r>
-        <w:rPr>
-          <w:rFonts w:eastAsiaTheme="minorEastAsia"/>
-        </w:rPr>
-        <w:t xml:space="preserve"> likelihood, we estimate:</w:t>
+        <w:t>In phylogynamic likelihood, we estimate:</w:t>
       </w:r>
     </w:p>
     <w:p>
@@ -19669,25 +19044,7 @@
           <w:b/>
           <w:lang w:val="en-US"/>
         </w:rPr>
-        <w:t xml:space="preserve">What are the application of </w:t>
-      </w:r>
-      <w:proofErr w:type="spellStart"/>
-      <w:r>
-        <w:rPr>
-          <w:rFonts w:eastAsiaTheme="minorEastAsia"/>
-          <w:b/>
-          <w:lang w:val="en-US"/>
-        </w:rPr>
-        <w:t>phylodynamics</w:t>
-      </w:r>
-      <w:proofErr w:type="spellEnd"/>
-      <w:r>
-        <w:rPr>
-          <w:rFonts w:eastAsiaTheme="minorEastAsia"/>
-          <w:b/>
-          <w:lang w:val="en-US"/>
-        </w:rPr>
-        <w:t>?</w:t>
+        <w:t>What are the application of phylodynamics?</w:t>
       </w:r>
     </w:p>
     <w:p>
@@ -20122,23 +19479,7 @@
           <w:b/>
           <w:lang w:val="en-US"/>
         </w:rPr>
-        <w:t>What is a Wright-</w:t>
-      </w:r>
-      <w:proofErr w:type="spellStart"/>
-      <w:r>
-        <w:rPr>
-          <w:b/>
-          <w:lang w:val="en-US"/>
-        </w:rPr>
-        <w:t>Frisher</w:t>
-      </w:r>
-      <w:proofErr w:type="spellEnd"/>
-      <w:r>
-        <w:rPr>
-          <w:b/>
-          <w:lang w:val="en-US"/>
-        </w:rPr>
-        <w:t xml:space="preserve"> process?</w:t>
+        <w:t>What is a Wright-Frisher process?</w:t>
       </w:r>
     </w:p>
     <w:p>
@@ -22785,23 +22126,7 @@
           <w:rFonts w:eastAsiaTheme="minorEastAsia"/>
           <w:lang w:val="en-US"/>
         </w:rPr>
-        <w:t xml:space="preserve">The </w:t>
-      </w:r>
-      <w:proofErr w:type="spellStart"/>
-      <w:r>
-        <w:rPr>
-          <w:rFonts w:eastAsiaTheme="minorEastAsia"/>
-          <w:lang w:val="en-US"/>
-        </w:rPr>
-        <w:t>Cannings</w:t>
-      </w:r>
-      <w:proofErr w:type="spellEnd"/>
-      <w:r>
-        <w:rPr>
-          <w:rFonts w:eastAsiaTheme="minorEastAsia"/>
-          <w:lang w:val="en-US"/>
-        </w:rPr>
-        <w:t xml:space="preserve"> model (generalized WF model)</w:t>
+        <w:t>The Cannings model (generalized WF model)</w:t>
       </w:r>
     </w:p>
     <w:p>
@@ -23018,23 +22343,7 @@
           <w:rFonts w:eastAsiaTheme="minorEastAsia"/>
           <w:lang w:val="en-US"/>
         </w:rPr>
-        <w:t xml:space="preserve">Population is well </w:t>
-      </w:r>
-      <w:proofErr w:type="spellStart"/>
-      <w:r>
-        <w:rPr>
-          <w:rFonts w:eastAsiaTheme="minorEastAsia"/>
-          <w:lang w:val="en-US"/>
-        </w:rPr>
-        <w:t>mized</w:t>
-      </w:r>
-      <w:proofErr w:type="spellEnd"/>
-      <w:r>
-        <w:rPr>
-          <w:rFonts w:eastAsiaTheme="minorEastAsia"/>
-          <w:lang w:val="en-US"/>
-        </w:rPr>
-        <w:t>, samples are drawn uniformly at random.</w:t>
+        <w:t>Population is well mized, samples are drawn uniformly at random.</w:t>
       </w:r>
     </w:p>
     <w:p>
@@ -25901,21 +25210,7 @@
         <w:rPr>
           <w:lang w:val="en-US"/>
         </w:rPr>
-        <w:t xml:space="preserve">We would then obtain and </w:t>
-      </w:r>
-      <w:proofErr w:type="spellStart"/>
-      <w:r>
-        <w:rPr>
-          <w:lang w:val="en-US"/>
-        </w:rPr>
-        <w:t>analyse</w:t>
-      </w:r>
-      <w:proofErr w:type="spellEnd"/>
-      <w:r>
-        <w:rPr>
-          <w:lang w:val="en-US"/>
-        </w:rPr>
-        <w:t xml:space="preserve"> sequencing data leading to a posterior distribution of trees and model parameters</w:t>
+        <w:t>We would then obtain and analyse sequencing data leading to a posterior distribution of trees and model parameters</w:t>
       </w:r>
     </w:p>
     <w:p>
@@ -28093,17 +27388,8 @@
           <w:rFonts w:eastAsiaTheme="minorEastAsia"/>
           <w:lang w:val="en-US"/>
         </w:rPr>
-        <w:t xml:space="preserve">MCMC is an example of such an algorithm which is extremely popular in Bayesian phylogenetics and </w:t>
-      </w:r>
-      <w:proofErr w:type="spellStart"/>
-      <w:r>
-        <w:rPr>
-          <w:rFonts w:eastAsiaTheme="minorEastAsia"/>
-          <w:lang w:val="en-US"/>
-        </w:rPr>
-        <w:t>phylodynamics</w:t>
-      </w:r>
-      <w:proofErr w:type="spellEnd"/>
+        <w:t>MCMC is an example of such an algorithm which is extremely popular in Bayesian phylogenetics and phylodynamics</w:t>
+      </w:r>
       <w:r>
         <w:rPr>
           <w:rFonts w:eastAsiaTheme="minorEastAsia"/>
@@ -30401,25 +29687,7 @@
           <w:b/>
           <w:lang w:val="en-US"/>
         </w:rPr>
-        <w:t xml:space="preserve">Suppose you have conducted Bayesian phylodynamic analysis and recovered a 95% HPD interval for the birth rate parameter. If you take this result and use it to construct a new prior for this parameter and use this prior to </w:t>
-      </w:r>
-      <w:proofErr w:type="spellStart"/>
-      <w:r>
-        <w:rPr>
-          <w:rFonts w:eastAsiaTheme="minorEastAsia"/>
-          <w:b/>
-          <w:lang w:val="en-US"/>
-        </w:rPr>
-        <w:t>analyse</w:t>
-      </w:r>
-      <w:proofErr w:type="spellEnd"/>
-      <w:r>
-        <w:rPr>
-          <w:rFonts w:eastAsiaTheme="minorEastAsia"/>
-          <w:b/>
-          <w:lang w:val="en-US"/>
-        </w:rPr>
-        <w:t xml:space="preserve"> the same data, would the resulting second posterior be valid?</w:t>
+        <w:t>Suppose you have conducted Bayesian phylodynamic analysis and recovered a 95% HPD interval for the birth rate parameter. If you take this result and use it to construct a new prior for this parameter and use this prior to analyse the same data, would the resulting second posterior be valid?</w:t>
       </w:r>
     </w:p>
     <w:p>
@@ -34954,15 +34222,7 @@
         <w:t xml:space="preserve">For individuals: </w:t>
       </w:r>
       <w:r>
-        <w:t xml:space="preserve">Ancestry with </w:t>
-      </w:r>
-      <w:proofErr w:type="spellStart"/>
-      <w:r>
-        <w:t>mutltiple</w:t>
-      </w:r>
-      <w:proofErr w:type="spellEnd"/>
-      <w:r>
-        <w:t xml:space="preserve"> parents which represents hybridization, HGT or a node in a pedigree of a sexually reproducing organism.</w:t>
+        <w:t>Ancestry with mutltiple parents which represents hybridization, HGT or a node in a pedigree of a sexually reproducing organism.</w:t>
       </w:r>
       <w:r>
         <w:t xml:space="preserve"> </w:t>
@@ -36002,21 +35262,7 @@
         <w:rPr>
           <w:b/>
         </w:rPr>
-        <w:t xml:space="preserve">How does the sequentially </w:t>
-      </w:r>
-      <w:proofErr w:type="spellStart"/>
-      <w:r>
-        <w:rPr>
-          <w:b/>
-        </w:rPr>
-        <w:t>markovian</w:t>
-      </w:r>
-      <w:proofErr w:type="spellEnd"/>
-      <w:r>
-        <w:rPr>
-          <w:b/>
-        </w:rPr>
-        <w:t xml:space="preserve"> coalescent modify the coalescent with recombination to model</w:t>
+        <w:t>How does the sequentially markovian coalescent modify the coalescent with recombination to model</w:t>
       </w:r>
       <w:r>
         <w:rPr>
@@ -39619,6 +38865,7 @@
     <w:lsdException w:name="HTML Sample" w:semiHidden="1" w:unhideWhenUsed="1"/>
     <w:lsdException w:name="HTML Typewriter" w:semiHidden="1" w:unhideWhenUsed="1"/>
     <w:lsdException w:name="HTML Variable" w:semiHidden="1" w:unhideWhenUsed="1"/>
+    <w:lsdException w:name="Normal Table" w:semiHidden="1" w:unhideWhenUsed="1"/>
     <w:lsdException w:name="annotation subject" w:semiHidden="1" w:unhideWhenUsed="1"/>
     <w:lsdException w:name="No List" w:semiHidden="1" w:unhideWhenUsed="1"/>
     <w:lsdException w:name="Outline List 1" w:semiHidden="1" w:unhideWhenUsed="1"/>
@@ -39665,8 +38912,10 @@
     <w:lsdException w:name="Table Subtle 2" w:semiHidden="1" w:unhideWhenUsed="1"/>
     <w:lsdException w:name="Table Web 1" w:semiHidden="1" w:unhideWhenUsed="1"/>
     <w:lsdException w:name="Table Web 2" w:semiHidden="1" w:unhideWhenUsed="1"/>
+    <w:lsdException w:name="Table Web 3" w:semiHidden="1" w:unhideWhenUsed="1"/>
     <w:lsdException w:name="Balloon Text" w:semiHidden="1" w:unhideWhenUsed="1"/>
     <w:lsdException w:name="Table Grid" w:uiPriority="39"/>
+    <w:lsdException w:name="Table Theme" w:semiHidden="1" w:unhideWhenUsed="1"/>
     <w:lsdException w:name="Placeholder Text" w:semiHidden="1"/>
     <w:lsdException w:name="No Spacing" w:uiPriority="1" w:qFormat="1"/>
     <w:lsdException w:name="Light Shading" w:uiPriority="60"/>
@@ -40778,7 +40027,7 @@
 </file>
 
 <file path=customXml/itemProps1.xml><?xml version="1.0" encoding="utf-8"?>
-<ds:datastoreItem xmlns:ds="http://schemas.openxmlformats.org/officeDocument/2006/customXml" ds:itemID="{81EF7F31-A017-40EE-8FD9-1E0668B5F915}">
+<ds:datastoreItem xmlns:ds="http://schemas.openxmlformats.org/officeDocument/2006/customXml" ds:itemID="{6BE4CE6C-BB14-4EF4-9E44-4A84470E67DF}">
   <ds:schemaRefs>
     <ds:schemaRef ds:uri="http://schemas.openxmlformats.org/officeDocument/2006/bibliography"/>
   </ds:schemaRefs>

</xml_diff>